<commit_message>
Fix user story map document error
</commit_message>
<xml_diff>
--- a/Documents/user story map.docx
+++ b/Documents/user story map.docx
@@ -5457,7 +5457,7 @@
           </mc:Choice>
           <mc:Fallback>
             <w:pict>
-              <v:line w14:anchorId="24E09060" id="Straight Connector 6" o:spid="_x0000_s1026" style="position:absolute;z-index:251722240;visibility:visible;mso-wrap-style:square;mso-width-percent:0;mso-height-percent:0;mso-wrap-distance-left:9pt;mso-wrap-distance-top:0;mso-wrap-distance-right:9pt;mso-wrap-distance-bottom:0;mso-position-horizontal:absolute;mso-position-horizontal-relative:text;mso-position-vertical:absolute;mso-position-vertical-relative:text;mso-width-percent:0;mso-height-percent:0;mso-width-relative:margin;mso-height-relative:margin" from="532.5pt,46.35pt" to="532.5pt,548.05pt" o:gfxdata="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" strokecolor="black [3213]" strokeweight="1.5pt">
+              <v:line w14:anchorId="4C54060C" id="Straight Connector 6" o:spid="_x0000_s1026" style="position:absolute;z-index:251722240;visibility:visible;mso-wrap-style:square;mso-width-percent:0;mso-height-percent:0;mso-wrap-distance-left:9pt;mso-wrap-distance-top:0;mso-wrap-distance-right:9pt;mso-wrap-distance-bottom:0;mso-position-horizontal:absolute;mso-position-horizontal-relative:text;mso-position-vertical:absolute;mso-position-vertical-relative:text;mso-width-percent:0;mso-height-percent:0;mso-width-relative:margin;mso-height-relative:margin" from="532.5pt,46.35pt" to="532.5pt,548.05pt" o:gfxdata="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" strokecolor="black [3213]" strokeweight="1.5pt">
                 <v:stroke dashstyle="3 1"/>
               </v:line>
             </w:pict>
@@ -8168,15 +8168,7 @@
                                 <w:b/>
                                 <w:sz w:val="18"/>
                               </w:rPr>
-                              <w:t>User story #</w:t>
-                            </w:r>
-                            <w:r>
-                              <w:rPr>
-                                <w:rFonts w:ascii="Arial" w:hAnsi="Arial" w:cs="Arial"/>
-                                <w:b/>
-                                <w:sz w:val="18"/>
-                              </w:rPr>
-                              <w:t>501</w:t>
+                              <w:t>User story #501</w:t>
                             </w:r>
                           </w:p>
                           <w:p>
@@ -8199,14 +8191,7 @@
                                 <w:rFonts w:ascii="Arial" w:hAnsi="Arial" w:cs="Arial"/>
                                 <w:sz w:val="16"/>
                               </w:rPr>
-                              <w:t>s</w:t>
-                            </w:r>
-                            <w:r>
-                              <w:rPr>
-                                <w:rFonts w:ascii="Arial" w:hAnsi="Arial" w:cs="Arial"/>
-                                <w:sz w:val="16"/>
-                              </w:rPr>
-                              <w:t>ystem admin</w:t>
+                              <w:t>system admin</w:t>
                             </w:r>
                             <w:r>
                               <w:rPr>
@@ -8220,14 +8205,7 @@
                                 <w:rFonts w:ascii="Arial" w:hAnsi="Arial" w:cs="Arial"/>
                                 <w:sz w:val="16"/>
                               </w:rPr>
-                              <w:t>add loan administrator account</w:t>
-                            </w:r>
-                            <w:r>
-                              <w:rPr>
-                                <w:rFonts w:ascii="Arial" w:hAnsi="Arial" w:cs="Arial"/>
-                                <w:sz w:val="16"/>
-                              </w:rPr>
-                              <w:t xml:space="preserve"> </w:t>
+                              <w:t xml:space="preserve">add loan administrator account </w:t>
                             </w:r>
                             <w:r>
                               <w:rPr>
@@ -8315,15 +8293,7 @@
                           <w:b/>
                           <w:sz w:val="18"/>
                         </w:rPr>
-                        <w:t>User story #</w:t>
-                      </w:r>
-                      <w:r>
-                        <w:rPr>
-                          <w:rFonts w:ascii="Arial" w:hAnsi="Arial" w:cs="Arial"/>
-                          <w:b/>
-                          <w:sz w:val="18"/>
-                        </w:rPr>
-                        <w:t>501</w:t>
+                        <w:t>User story #501</w:t>
                       </w:r>
                     </w:p>
                     <w:p>
@@ -8346,14 +8316,7 @@
                           <w:rFonts w:ascii="Arial" w:hAnsi="Arial" w:cs="Arial"/>
                           <w:sz w:val="16"/>
                         </w:rPr>
-                        <w:t>s</w:t>
-                      </w:r>
-                      <w:r>
-                        <w:rPr>
-                          <w:rFonts w:ascii="Arial" w:hAnsi="Arial" w:cs="Arial"/>
-                          <w:sz w:val="16"/>
-                        </w:rPr>
-                        <w:t>ystem admin</w:t>
+                        <w:t>system admin</w:t>
                       </w:r>
                       <w:r>
                         <w:rPr>
@@ -8367,14 +8330,7 @@
                           <w:rFonts w:ascii="Arial" w:hAnsi="Arial" w:cs="Arial"/>
                           <w:sz w:val="16"/>
                         </w:rPr>
-                        <w:t>add loan administrator account</w:t>
-                      </w:r>
-                      <w:r>
-                        <w:rPr>
-                          <w:rFonts w:ascii="Arial" w:hAnsi="Arial" w:cs="Arial"/>
-                          <w:sz w:val="16"/>
-                        </w:rPr>
-                        <w:t xml:space="preserve"> </w:t>
+                        <w:t xml:space="preserve">add loan administrator account </w:t>
                       </w:r>
                       <w:r>
                         <w:rPr>
@@ -8548,14 +8504,7 @@
                                 <w:rFonts w:ascii="Arial" w:hAnsi="Arial" w:cs="Arial"/>
                                 <w:sz w:val="16"/>
                               </w:rPr>
-                              <w:t>delete loan administrator account</w:t>
-                            </w:r>
-                            <w:r>
-                              <w:rPr>
-                                <w:rFonts w:ascii="Arial" w:hAnsi="Arial" w:cs="Arial"/>
-                                <w:sz w:val="16"/>
-                              </w:rPr>
-                              <w:t xml:space="preserve"> </w:t>
+                              <w:t xml:space="preserve">delete loan administrator account </w:t>
                             </w:r>
                             <w:r>
                               <w:rPr>
@@ -8569,21 +8518,7 @@
                                 <w:rFonts w:ascii="Arial" w:hAnsi="Arial" w:cs="Arial"/>
                                 <w:sz w:val="16"/>
                               </w:rPr>
-                              <w:t xml:space="preserve">the loan administrator </w:t>
-                            </w:r>
-                            <w:r>
-                              <w:rPr>
-                                <w:rFonts w:ascii="Arial" w:hAnsi="Arial" w:cs="Arial"/>
-                                <w:sz w:val="16"/>
-                              </w:rPr>
-                              <w:t>cannot</w:t>
-                            </w:r>
-                            <w:r>
-                              <w:rPr>
-                                <w:rFonts w:ascii="Arial" w:hAnsi="Arial" w:cs="Arial"/>
-                                <w:sz w:val="16"/>
-                              </w:rPr>
-                              <w:t xml:space="preserve"> access the system.</w:t>
+                              <w:t>the loan administrator cannot access the system.</w:t>
                             </w:r>
                           </w:p>
                           <w:p>
@@ -8599,14 +8534,7 @@
                                 <w:rFonts w:ascii="Arial" w:hAnsi="Arial" w:cs="Arial"/>
                                 <w:sz w:val="16"/>
                               </w:rPr>
-                              <w:t xml:space="preserve">Est:  </w:t>
-                            </w:r>
-                            <w:r>
-                              <w:rPr>
-                                <w:rFonts w:ascii="Arial" w:hAnsi="Arial" w:cs="Arial"/>
-                                <w:sz w:val="16"/>
-                              </w:rPr>
-                              <w:t>1</w:t>
+                              <w:t>Est:  1</w:t>
                             </w:r>
                             <w:r>
                               <w:rPr>
@@ -8693,14 +8621,7 @@
                           <w:rFonts w:ascii="Arial" w:hAnsi="Arial" w:cs="Arial"/>
                           <w:sz w:val="16"/>
                         </w:rPr>
-                        <w:t>delete loan administrator account</w:t>
-                      </w:r>
-                      <w:r>
-                        <w:rPr>
-                          <w:rFonts w:ascii="Arial" w:hAnsi="Arial" w:cs="Arial"/>
-                          <w:sz w:val="16"/>
-                        </w:rPr>
-                        <w:t xml:space="preserve"> </w:t>
+                        <w:t xml:space="preserve">delete loan administrator account </w:t>
                       </w:r>
                       <w:r>
                         <w:rPr>
@@ -8714,21 +8635,7 @@
                           <w:rFonts w:ascii="Arial" w:hAnsi="Arial" w:cs="Arial"/>
                           <w:sz w:val="16"/>
                         </w:rPr>
-                        <w:t xml:space="preserve">the loan administrator </w:t>
-                      </w:r>
-                      <w:r>
-                        <w:rPr>
-                          <w:rFonts w:ascii="Arial" w:hAnsi="Arial" w:cs="Arial"/>
-                          <w:sz w:val="16"/>
-                        </w:rPr>
-                        <w:t>cannot</w:t>
-                      </w:r>
-                      <w:r>
-                        <w:rPr>
-                          <w:rFonts w:ascii="Arial" w:hAnsi="Arial" w:cs="Arial"/>
-                          <w:sz w:val="16"/>
-                        </w:rPr>
-                        <w:t xml:space="preserve"> access the system.</w:t>
+                        <w:t>the loan administrator cannot access the system.</w:t>
                       </w:r>
                     </w:p>
                     <w:p>
@@ -8744,14 +8651,7 @@
                           <w:rFonts w:ascii="Arial" w:hAnsi="Arial" w:cs="Arial"/>
                           <w:sz w:val="16"/>
                         </w:rPr>
-                        <w:t xml:space="preserve">Est:  </w:t>
-                      </w:r>
-                      <w:r>
-                        <w:rPr>
-                          <w:rFonts w:ascii="Arial" w:hAnsi="Arial" w:cs="Arial"/>
-                          <w:sz w:val="16"/>
-                        </w:rPr>
-                        <w:t>1</w:t>
+                        <w:t>Est:  1</w:t>
                       </w:r>
                       <w:r>
                         <w:rPr>
@@ -8889,14 +8789,7 @@
                                 <w:rFonts w:ascii="Arial" w:hAnsi="Arial" w:cs="Arial"/>
                                 <w:sz w:val="16"/>
                               </w:rPr>
-                              <w:t xml:space="preserve">delete </w:t>
-                            </w:r>
-                            <w:r>
-                              <w:rPr>
-                                <w:rFonts w:ascii="Arial" w:hAnsi="Arial" w:cs="Arial"/>
-                                <w:sz w:val="16"/>
-                              </w:rPr>
-                              <w:t>application</w:t>
+                              <w:t>delete application</w:t>
                             </w:r>
                             <w:r>
                               <w:rPr>
@@ -8910,21 +8803,7 @@
                                 <w:rFonts w:ascii="Arial" w:hAnsi="Arial" w:cs="Arial"/>
                                 <w:sz w:val="16"/>
                               </w:rPr>
-                              <w:t>I can change the wrong appli</w:t>
-                            </w:r>
-                            <w:r>
-                              <w:rPr>
-                                <w:rFonts w:ascii="Arial" w:hAnsi="Arial" w:cs="Arial"/>
-                                <w:sz w:val="16"/>
-                              </w:rPr>
-                              <w:t>cation if it cause system error</w:t>
-                            </w:r>
-                            <w:r>
-                              <w:rPr>
-                                <w:rFonts w:ascii="Arial" w:hAnsi="Arial" w:cs="Arial"/>
-                                <w:sz w:val="16"/>
-                              </w:rPr>
-                              <w:t>.</w:t>
+                              <w:t>I can change the wrong application if it cause system error.</w:t>
                             </w:r>
                           </w:p>
                           <w:p>
@@ -8940,14 +8819,7 @@
                                 <w:rFonts w:ascii="Arial" w:hAnsi="Arial" w:cs="Arial"/>
                                 <w:sz w:val="16"/>
                               </w:rPr>
-                              <w:t xml:space="preserve">Est:  </w:t>
-                            </w:r>
-                            <w:r>
-                              <w:rPr>
-                                <w:rFonts w:ascii="Arial" w:hAnsi="Arial" w:cs="Arial"/>
-                                <w:sz w:val="16"/>
-                              </w:rPr>
-                              <w:t>1</w:t>
+                              <w:t>Est:  1</w:t>
                             </w:r>
                             <w:r>
                               <w:rPr>
@@ -9041,14 +8913,7 @@
                           <w:rFonts w:ascii="Arial" w:hAnsi="Arial" w:cs="Arial"/>
                           <w:sz w:val="16"/>
                         </w:rPr>
-                        <w:t xml:space="preserve">delete </w:t>
-                      </w:r>
-                      <w:r>
-                        <w:rPr>
-                          <w:rFonts w:ascii="Arial" w:hAnsi="Arial" w:cs="Arial"/>
-                          <w:sz w:val="16"/>
-                        </w:rPr>
-                        <w:t>application</w:t>
+                        <w:t>delete application</w:t>
                       </w:r>
                       <w:r>
                         <w:rPr>
@@ -9062,21 +8927,7 @@
                           <w:rFonts w:ascii="Arial" w:hAnsi="Arial" w:cs="Arial"/>
                           <w:sz w:val="16"/>
                         </w:rPr>
-                        <w:t>I can change the wrong appli</w:t>
-                      </w:r>
-                      <w:r>
-                        <w:rPr>
-                          <w:rFonts w:ascii="Arial" w:hAnsi="Arial" w:cs="Arial"/>
-                          <w:sz w:val="16"/>
-                        </w:rPr>
-                        <w:t>cation if it cause system error</w:t>
-                      </w:r>
-                      <w:r>
-                        <w:rPr>
-                          <w:rFonts w:ascii="Arial" w:hAnsi="Arial" w:cs="Arial"/>
-                          <w:sz w:val="16"/>
-                        </w:rPr>
-                        <w:t>.</w:t>
+                        <w:t>I can change the wrong application if it cause system error.</w:t>
                       </w:r>
                     </w:p>
                     <w:p>
@@ -9092,14 +8943,7 @@
                           <w:rFonts w:ascii="Arial" w:hAnsi="Arial" w:cs="Arial"/>
                           <w:sz w:val="16"/>
                         </w:rPr>
-                        <w:t xml:space="preserve">Est:  </w:t>
-                      </w:r>
-                      <w:r>
-                        <w:rPr>
-                          <w:rFonts w:ascii="Arial" w:hAnsi="Arial" w:cs="Arial"/>
-                          <w:sz w:val="16"/>
-                        </w:rPr>
-                        <w:t>1</w:t>
+                        <w:t>Est:  1</w:t>
                       </w:r>
                       <w:r>
                         <w:rPr>
@@ -9267,14 +9111,7 @@
                                 <w:rFonts w:ascii="Arial" w:hAnsi="Arial" w:cs="Arial"/>
                                 <w:sz w:val="16"/>
                               </w:rPr>
-                              <w:t xml:space="preserve">Est:  </w:t>
-                            </w:r>
-                            <w:r>
-                              <w:rPr>
-                                <w:rFonts w:ascii="Arial" w:hAnsi="Arial" w:cs="Arial"/>
-                                <w:sz w:val="16"/>
-                              </w:rPr>
-                              <w:t>3</w:t>
+                              <w:t>Est:  3</w:t>
                             </w:r>
                             <w:r>
                               <w:rPr>
@@ -9398,14 +9235,7 @@
                           <w:rFonts w:ascii="Arial" w:hAnsi="Arial" w:cs="Arial"/>
                           <w:sz w:val="16"/>
                         </w:rPr>
-                        <w:t xml:space="preserve">Est:  </w:t>
-                      </w:r>
-                      <w:r>
-                        <w:rPr>
-                          <w:rFonts w:ascii="Arial" w:hAnsi="Arial" w:cs="Arial"/>
-                          <w:sz w:val="16"/>
-                        </w:rPr>
-                        <w:t>3</w:t>
+                        <w:t>Est:  3</w:t>
                       </w:r>
                       <w:r>
                         <w:rPr>
@@ -10104,7 +9934,7 @@
                                 <w:b/>
                                 <w:sz w:val="18"/>
                               </w:rPr>
-                              <w:t>User story #403</w:t>
+                              <w:t>User story #601</w:t>
                             </w:r>
                           </w:p>
                           <w:p>
@@ -10256,7 +10086,7 @@
                           <w:b/>
                           <w:sz w:val="18"/>
                         </w:rPr>
-                        <w:t>User story #403</w:t>
+                        <w:t>User story #601</w:t>
                       </w:r>
                     </w:p>
                     <w:p>
@@ -10452,7 +10282,7 @@
                                 <w:b/>
                                 <w:sz w:val="18"/>
                               </w:rPr>
-                              <w:t>User story #404</w:t>
+                              <w:t>User story #602</w:t>
                             </w:r>
                           </w:p>
                           <w:p>
@@ -10585,7 +10415,7 @@
                           <w:b/>
                           <w:sz w:val="18"/>
                         </w:rPr>
-                        <w:t>User story #404</w:t>
+                        <w:t>User story #602</w:t>
                       </w:r>
                     </w:p>
                     <w:p>

</xml_diff>

<commit_message>
fix the use case related document
</commit_message>
<xml_diff>
--- a/Documents/user story map.docx
+++ b/Documents/user story map.docx
@@ -3,6 +3,320 @@
 <w:document xmlns:wpc="http://schemas.microsoft.com/office/word/2010/wordprocessingCanvas" xmlns:cx="http://schemas.microsoft.com/office/drawing/2014/chartex" xmlns:cx1="http://schemas.microsoft.com/office/drawing/2015/9/8/chartex" xmlns:mc="http://schemas.openxmlformats.org/markup-compatibility/2006" xmlns:o="urn:schemas-microsoft-com:office:office" xmlns:r="http://schemas.openxmlformats.org/officeDocument/2006/relationships" xmlns:m="http://schemas.openxmlformats.org/officeDocument/2006/math" xmlns:v="urn:schemas-microsoft-com:vml" xmlns:wp14="http://schemas.microsoft.com/office/word/2010/wordprocessingDrawing" xmlns:wp="http://schemas.openxmlformats.org/drawingml/2006/wordprocessingDrawing" xmlns:w10="urn:schemas-microsoft-com:office:word" xmlns:w="http://schemas.openxmlformats.org/wordprocessingml/2006/main" xmlns:w14="http://schemas.microsoft.com/office/word/2010/wordml" xmlns:w15="http://schemas.microsoft.com/office/word/2012/wordml" xmlns:w16se="http://schemas.microsoft.com/office/word/2015/wordml/symex" xmlns:wpg="http://schemas.microsoft.com/office/word/2010/wordprocessingGroup" xmlns:wpi="http://schemas.microsoft.com/office/word/2010/wordprocessingInk" xmlns:wne="http://schemas.microsoft.com/office/word/2006/wordml" xmlns:wps="http://schemas.microsoft.com/office/word/2010/wordprocessingShape" mc:Ignorable="w14 w15 w16se wp14">
   <w:body>
     <w:p>
+      <w:r>
+        <w:rPr>
+          <w:noProof/>
+          <w:lang w:val="en-AU"/>
+        </w:rPr>
+        <mc:AlternateContent>
+          <mc:Choice Requires="wps">
+            <w:drawing>
+              <wp:anchor distT="0" distB="0" distL="114300" distR="114300" simplePos="0" relativeHeight="251545088" behindDoc="0" locked="0" layoutInCell="1" allowOverlap="1" wp14:anchorId="5B6E5E99" wp14:editId="342FF0DE">
+                <wp:simplePos x="0" y="0"/>
+                <wp:positionH relativeFrom="column">
+                  <wp:posOffset>5734050</wp:posOffset>
+                </wp:positionH>
+                <wp:positionV relativeFrom="paragraph">
+                  <wp:posOffset>1066800</wp:posOffset>
+                </wp:positionV>
+                <wp:extent cx="1143000" cy="1885950"/>
+                <wp:effectExtent l="0" t="0" r="19050" b="19050"/>
+                <wp:wrapNone/>
+                <wp:docPr id="41" name="Text Box 10"/>
+                <wp:cNvGraphicFramePr/>
+                <a:graphic xmlns:a="http://schemas.openxmlformats.org/drawingml/2006/main">
+                  <a:graphicData uri="http://schemas.microsoft.com/office/word/2010/wordprocessingShape">
+                    <wps:wsp>
+                      <wps:cNvSpPr txBox="1"/>
+                      <wps:spPr>
+                        <a:xfrm>
+                          <a:off x="0" y="0"/>
+                          <a:ext cx="1143000" cy="1885950"/>
+                        </a:xfrm>
+                        <a:prstGeom prst="rect">
+                          <a:avLst/>
+                        </a:prstGeom>
+                        <a:solidFill>
+                          <a:schemeClr val="accent5">
+                            <a:lumMod val="20000"/>
+                            <a:lumOff val="80000"/>
+                          </a:schemeClr>
+                        </a:solidFill>
+                        <a:ln w="12700">
+                          <a:solidFill>
+                            <a:schemeClr val="tx1"/>
+                          </a:solidFill>
+                        </a:ln>
+                        <a:effectLst/>
+                      </wps:spPr>
+                      <wps:style>
+                        <a:lnRef idx="0">
+                          <a:schemeClr val="accent1"/>
+                        </a:lnRef>
+                        <a:fillRef idx="0">
+                          <a:schemeClr val="accent1"/>
+                        </a:fillRef>
+                        <a:effectRef idx="0">
+                          <a:schemeClr val="accent1"/>
+                        </a:effectRef>
+                        <a:fontRef idx="minor">
+                          <a:schemeClr val="dk1"/>
+                        </a:fontRef>
+                      </wps:style>
+                      <wps:txbx>
+                        <w:txbxContent>
+                          <w:p>
+                            <w:pPr>
+                              <w:spacing w:line="240" w:lineRule="auto"/>
+                              <w:jc w:val="center"/>
+                              <w:rPr>
+                                <w:b/>
+                                <w:sz w:val="18"/>
+                              </w:rPr>
+                            </w:pPr>
+                            <w:r>
+                              <w:rPr>
+                                <w:b/>
+                                <w:sz w:val="18"/>
+                              </w:rPr>
+                              <w:t>User story #20</w:t>
+                            </w:r>
+                            <w:r>
+                              <w:rPr>
+                                <w:b/>
+                                <w:sz w:val="18"/>
+                              </w:rPr>
+                              <w:t>2</w:t>
+                            </w:r>
+                          </w:p>
+                          <w:p>
+                            <w:pPr>
+                              <w:spacing w:line="240" w:lineRule="auto"/>
+                              <w:rPr>
+                                <w:rFonts w:ascii="Arial" w:hAnsi="Arial" w:cs="Arial"/>
+                                <w:sz w:val="16"/>
+                              </w:rPr>
+                            </w:pPr>
+                            <w:r>
+                              <w:rPr>
+                                <w:rFonts w:ascii="Arial" w:hAnsi="Arial" w:cs="Arial"/>
+                                <w:sz w:val="16"/>
+                              </w:rPr>
+                              <w:t xml:space="preserve">As </w:t>
+                            </w:r>
+                            <w:r>
+                              <w:rPr>
+                                <w:rFonts w:ascii="Arial" w:hAnsi="Arial" w:cs="Arial"/>
+                                <w:sz w:val="16"/>
+                              </w:rPr>
+                              <w:t>a student</w:t>
+                            </w:r>
+                            <w:r>
+                              <w:rPr>
+                                <w:rFonts w:ascii="Arial" w:hAnsi="Arial" w:cs="Arial"/>
+                                <w:sz w:val="16"/>
+                              </w:rPr>
+                              <w:t xml:space="preserve">, I want </w:t>
+                            </w:r>
+                            <w:r>
+                              <w:rPr>
+                                <w:rFonts w:ascii="Arial" w:hAnsi="Arial" w:cs="Arial"/>
+                                <w:sz w:val="16"/>
+                              </w:rPr>
+                              <w:t>submit the application</w:t>
+                            </w:r>
+                            <w:r>
+                              <w:rPr>
+                                <w:rFonts w:ascii="Arial" w:hAnsi="Arial" w:cs="Arial"/>
+                                <w:sz w:val="16"/>
+                              </w:rPr>
+                              <w:t xml:space="preserve"> so that </w:t>
+                            </w:r>
+                            <w:r>
+                              <w:rPr>
+                                <w:rFonts w:ascii="Arial" w:hAnsi="Arial" w:cs="Arial"/>
+                                <w:sz w:val="16"/>
+                              </w:rPr>
+                              <w:t xml:space="preserve">I can </w:t>
+                            </w:r>
+                            <w:r>
+                              <w:rPr>
+                                <w:rFonts w:ascii="Arial" w:hAnsi="Arial" w:cs="Arial"/>
+                                <w:sz w:val="16"/>
+                              </w:rPr>
+                              <w:t>I can apply for loan application online.</w:t>
+                            </w:r>
+                          </w:p>
+                          <w:p>
+                            <w:pPr>
+                              <w:spacing w:line="240" w:lineRule="auto"/>
+                              <w:rPr>
+                                <w:sz w:val="16"/>
+                              </w:rPr>
+                            </w:pPr>
+                            <w:r>
+                              <w:rPr>
+                                <w:sz w:val="16"/>
+                              </w:rPr>
+                              <w:t xml:space="preserve">Est: </w:t>
+                            </w:r>
+                            <w:r>
+                              <w:rPr>
+                                <w:sz w:val="16"/>
+                              </w:rPr>
+                              <w:t xml:space="preserve"> 1</w:t>
+                            </w:r>
+                            <w:r>
+                              <w:rPr>
+                                <w:sz w:val="16"/>
+                              </w:rPr>
+                              <w:t xml:space="preserve">     Imp: H</w:t>
+                            </w:r>
+                          </w:p>
+                        </w:txbxContent>
+                      </wps:txbx>
+                      <wps:bodyPr rot="0" spcFirstLastPara="0" vert="horz" wrap="square" lIns="91440" tIns="45720" rIns="91440" bIns="45720" numCol="1" spcCol="0" rtlCol="0" fromWordArt="0" anchor="t" anchorCtr="0" forceAA="0" compatLnSpc="1">
+                        <a:prstTxWarp prst="textNoShape">
+                          <a:avLst/>
+                        </a:prstTxWarp>
+                        <a:noAutofit/>
+                      </wps:bodyPr>
+                    </wps:wsp>
+                  </a:graphicData>
+                </a:graphic>
+                <wp14:sizeRelH relativeFrom="margin">
+                  <wp14:pctWidth>0</wp14:pctWidth>
+                </wp14:sizeRelH>
+                <wp14:sizeRelV relativeFrom="margin">
+                  <wp14:pctHeight>0</wp14:pctHeight>
+                </wp14:sizeRelV>
+              </wp:anchor>
+            </w:drawing>
+          </mc:Choice>
+          <mc:Fallback>
+            <w:pict>
+              <v:shapetype w14:anchorId="5B6E5E99" id="_x0000_t202" coordsize="21600,21600" o:spt="202" path="m,l,21600r21600,l21600,xe">
+                <v:stroke joinstyle="miter"/>
+                <v:path gradientshapeok="t" o:connecttype="rect"/>
+              </v:shapetype>
+              <v:shape id="Text Box 10" o:spid="_x0000_s1026" type="#_x0000_t202" style="position:absolute;margin-left:451.5pt;margin-top:84pt;width:90pt;height:148.5pt;z-index:251545088;visibility:visible;mso-wrap-style:square;mso-width-percent:0;mso-height-percent:0;mso-wrap-distance-left:9pt;mso-wrap-distance-top:0;mso-wrap-distance-right:9pt;mso-wrap-distance-bottom:0;mso-position-horizontal:absolute;mso-position-horizontal-relative:text;mso-position-vertical:absolute;mso-position-vertical-relative:text;mso-width-percent:0;mso-height-percent:0;mso-width-relative:margin;mso-height-relative:margin;v-text-anchor:top" o:gfxdata="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" fillcolor="#daeef3 [664]" strokecolor="black [3213]" strokeweight="1pt">
+                <v:textbox>
+                  <w:txbxContent>
+                    <w:p>
+                      <w:pPr>
+                        <w:spacing w:line="240" w:lineRule="auto"/>
+                        <w:jc w:val="center"/>
+                        <w:rPr>
+                          <w:b/>
+                          <w:sz w:val="18"/>
+                        </w:rPr>
+                      </w:pPr>
+                      <w:r>
+                        <w:rPr>
+                          <w:b/>
+                          <w:sz w:val="18"/>
+                        </w:rPr>
+                        <w:t>User story #20</w:t>
+                      </w:r>
+                      <w:r>
+                        <w:rPr>
+                          <w:b/>
+                          <w:sz w:val="18"/>
+                        </w:rPr>
+                        <w:t>2</w:t>
+                      </w:r>
+                    </w:p>
+                    <w:p>
+                      <w:pPr>
+                        <w:spacing w:line="240" w:lineRule="auto"/>
+                        <w:rPr>
+                          <w:rFonts w:ascii="Arial" w:hAnsi="Arial" w:cs="Arial"/>
+                          <w:sz w:val="16"/>
+                        </w:rPr>
+                      </w:pPr>
+                      <w:r>
+                        <w:rPr>
+                          <w:rFonts w:ascii="Arial" w:hAnsi="Arial" w:cs="Arial"/>
+                          <w:sz w:val="16"/>
+                        </w:rPr>
+                        <w:t xml:space="preserve">As </w:t>
+                      </w:r>
+                      <w:r>
+                        <w:rPr>
+                          <w:rFonts w:ascii="Arial" w:hAnsi="Arial" w:cs="Arial"/>
+                          <w:sz w:val="16"/>
+                        </w:rPr>
+                        <w:t>a student</w:t>
+                      </w:r>
+                      <w:r>
+                        <w:rPr>
+                          <w:rFonts w:ascii="Arial" w:hAnsi="Arial" w:cs="Arial"/>
+                          <w:sz w:val="16"/>
+                        </w:rPr>
+                        <w:t xml:space="preserve">, I want </w:t>
+                      </w:r>
+                      <w:r>
+                        <w:rPr>
+                          <w:rFonts w:ascii="Arial" w:hAnsi="Arial" w:cs="Arial"/>
+                          <w:sz w:val="16"/>
+                        </w:rPr>
+                        <w:t>submit the application</w:t>
+                      </w:r>
+                      <w:r>
+                        <w:rPr>
+                          <w:rFonts w:ascii="Arial" w:hAnsi="Arial" w:cs="Arial"/>
+                          <w:sz w:val="16"/>
+                        </w:rPr>
+                        <w:t xml:space="preserve"> so that </w:t>
+                      </w:r>
+                      <w:r>
+                        <w:rPr>
+                          <w:rFonts w:ascii="Arial" w:hAnsi="Arial" w:cs="Arial"/>
+                          <w:sz w:val="16"/>
+                        </w:rPr>
+                        <w:t xml:space="preserve">I can </w:t>
+                      </w:r>
+                      <w:r>
+                        <w:rPr>
+                          <w:rFonts w:ascii="Arial" w:hAnsi="Arial" w:cs="Arial"/>
+                          <w:sz w:val="16"/>
+                        </w:rPr>
+                        <w:t>I can apply for loan application online.</w:t>
+                      </w:r>
+                    </w:p>
+                    <w:p>
+                      <w:pPr>
+                        <w:spacing w:line="240" w:lineRule="auto"/>
+                        <w:rPr>
+                          <w:sz w:val="16"/>
+                        </w:rPr>
+                      </w:pPr>
+                      <w:r>
+                        <w:rPr>
+                          <w:sz w:val="16"/>
+                        </w:rPr>
+                        <w:t xml:space="preserve">Est: </w:t>
+                      </w:r>
+                      <w:r>
+                        <w:rPr>
+                          <w:sz w:val="16"/>
+                        </w:rPr>
+                        <w:t xml:space="preserve"> 1</w:t>
+                      </w:r>
+                      <w:r>
+                        <w:rPr>
+                          <w:sz w:val="16"/>
+                        </w:rPr>
+                        <w:t xml:space="preserve">     Imp: H</w:t>
+                      </w:r>
+                    </w:p>
+                  </w:txbxContent>
+                </v:textbox>
+              </v:shape>
+            </w:pict>
+          </mc:Fallback>
+        </mc:AlternateContent>
+      </w:r>
       <w:r>
         <w:rPr>
           <w:noProof/>
@@ -1470,15 +1784,11 @@
           </mc:Choice>
           <mc:Fallback>
             <w:pict>
-              <v:group w14:anchorId="6404C5A9" id="组合 10" o:spid="_x0000_s1026" style="position:absolute;margin-left:-29.65pt;margin-top:-11.8pt;width:835.8pt;height:515.5pt;z-index:251483648;mso-width-relative:margin;mso-height-relative:margin" coordorigin="-438,-1390" coordsize="106155,65485" o:gfxdata="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">
-                <v:group id="组合 8" o:spid="_x0000_s1027" style="position:absolute;left:-438;top:3498;width:106154;height:60597" coordorigin="-438" coordsize="106155,60597" o:gfxdata="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">
-                  <v:group id="组合 5" o:spid="_x0000_s1028" style="position:absolute;left:-438;width:106154;height:60597" coordorigin="-438" coordsize="106155,60597" o:gfxdata="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">
-                    <v:group id="组合 2" o:spid="_x0000_s1029" style="position:absolute;left:4770;width:100946;height:60597" coordorigin="3366" coordsize="100943,60597" o:gfxdata="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">
-                      <v:shapetype id="_x0000_t202" coordsize="21600,21600" o:spt="202" path="m,l,21600r21600,l21600,xe">
-                        <v:stroke joinstyle="miter"/>
-                        <v:path gradientshapeok="t" o:connecttype="rect"/>
-                      </v:shapetype>
-                      <v:shape id="Text Box 12" o:spid="_x0000_s1030" type="#_x0000_t202" style="position:absolute;left:19091;top:6503;width:11490;height:21234;visibility:visible;mso-wrap-style:square;v-text-anchor:top" o:gfxdata="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" fillcolor="#daeef3 [664]" strokecolor="black [3213]" strokeweight="1pt">
+              <v:group w14:anchorId="6404C5A9" id="组合 10" o:spid="_x0000_s1027" style="position:absolute;margin-left:-29.65pt;margin-top:-11.8pt;width:835.8pt;height:515.5pt;z-index:251483648;mso-width-relative:margin;mso-height-relative:margin" coordorigin="-438,-1390" coordsize="106155,65485" o:gfxdata="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">
+                <v:group id="组合 8" o:spid="_x0000_s1028" style="position:absolute;left:-438;top:3498;width:106154;height:60597" coordorigin="-438" coordsize="106155,60597" o:gfxdata="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">
+                  <v:group id="组合 5" o:spid="_x0000_s1029" style="position:absolute;left:-438;width:106154;height:60597" coordorigin="-438" coordsize="106155,60597" o:gfxdata="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">
+                    <v:group id="组合 2" o:spid="_x0000_s1030" style="position:absolute;left:4770;width:100946;height:60597" coordorigin="3366" coordsize="100943,60597" o:gfxdata="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">
+                      <v:shape id="Text Box 12" o:spid="_x0000_s1031" type="#_x0000_t202" style="position:absolute;left:19091;top:6503;width:11490;height:21234;visibility:visible;mso-wrap-style:square;v-text-anchor:top" o:gfxdata="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" fillcolor="#daeef3 [664]" strokecolor="black [3213]" strokeweight="1pt">
                         <v:textbox>
                           <w:txbxContent>
                             <w:p>
@@ -1563,7 +1873,7 @@
                           </w:txbxContent>
                         </v:textbox>
                       </v:shape>
-                      <v:shape id="_x0000_s1031" type="#_x0000_t202" style="position:absolute;left:4994;top:29855;width:11716;height:15298;visibility:visible;mso-wrap-style:square;v-text-anchor:top" o:gfxdata="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" fillcolor="#daeef3 [664]" strokecolor="black [3213]" strokeweight="1pt">
+                      <v:shape id="_x0000_s1032" type="#_x0000_t202" style="position:absolute;left:4994;top:29855;width:11716;height:15298;visibility:visible;mso-wrap-style:square;v-text-anchor:top" o:gfxdata="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" fillcolor="#daeef3 [664]" strokecolor="black [3213]" strokeweight="1pt">
                         <v:textbox>
                           <w:txbxContent>
                             <w:p>
@@ -1654,7 +1964,7 @@
                           </w:txbxContent>
                         </v:textbox>
                       </v:shape>
-                      <v:shape id="Text Box 16" o:spid="_x0000_s1032" type="#_x0000_t202" style="position:absolute;left:32174;top:6609;width:11138;height:18375;visibility:visible;mso-wrap-style:square;v-text-anchor:top" o:gfxdata="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" fillcolor="#daeef3 [664]" strokecolor="black [3213]" strokeweight="1pt">
+                      <v:shape id="Text Box 16" o:spid="_x0000_s1033" type="#_x0000_t202" style="position:absolute;left:32174;top:6609;width:11138;height:18375;visibility:visible;mso-wrap-style:square;v-text-anchor:top" o:gfxdata="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" fillcolor="#daeef3 [664]" strokecolor="black [3213]" strokeweight="1pt">
                         <v:textbox>
                           <w:txbxContent>
                             <w:p>
@@ -1753,12 +2063,12 @@
                           </w:txbxContent>
                         </v:textbox>
                       </v:shape>
-                      <v:group id="组合 77" o:spid="_x0000_s1033" style="position:absolute;left:3366;width:100943;height:60597" coordorigin="3366" coordsize="100943,60597" o:gfxdata="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">
-                        <v:group id="组合 79" o:spid="_x0000_s1034" style="position:absolute;left:3366;width:100943;height:60597" coordorigin="3366" coordsize="100943,60597" o:gfxdata="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">
-                          <v:line id="Straight Connector 4" o:spid="_x0000_s1035" style="position:absolute;flip:x;visibility:visible;mso-wrap-style:square" from="45195,225" to="45453,59865" o:connectortype="straight" o:gfxdata="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" strokecolor="black [3213]" strokeweight="1.5pt">
+                      <v:group id="组合 77" o:spid="_x0000_s1034" style="position:absolute;left:3366;width:100943;height:60597" coordorigin="3366" coordsize="100943,60597" o:gfxdata="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">
+                        <v:group id="组合 79" o:spid="_x0000_s1035" style="position:absolute;left:3366;width:100943;height:60597" coordorigin="3366" coordsize="100943,60597" o:gfxdata="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">
+                          <v:line id="Straight Connector 4" o:spid="_x0000_s1036" style="position:absolute;flip:x;visibility:visible;mso-wrap-style:square" from="45195,225" to="45453,59865" o:connectortype="straight" o:gfxdata="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" strokecolor="black [3213]" strokeweight="1.5pt">
                             <v:stroke dashstyle="3 1"/>
                           </v:line>
-                          <v:shape id="_x0000_s1036" type="#_x0000_t202" style="position:absolute;left:67147;top:948;width:19088;height:4113;visibility:visible;mso-wrap-style:square;v-text-anchor:top" o:gfxdata="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" filled="f" stroked="f" strokeweight=".5pt">
+                          <v:shape id="_x0000_s1037" type="#_x0000_t202" style="position:absolute;left:67147;top:948;width:19088;height:4113;visibility:visible;mso-wrap-style:square;v-text-anchor:top" o:gfxdata="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" filled="f" stroked="f" strokeweight=".5pt">
                             <v:textbox>
                               <w:txbxContent>
                                 <w:p>
@@ -1777,23 +2087,23 @@
                               </w:txbxContent>
                             </v:textbox>
                           </v:shape>
-                          <v:group id="组合 87" o:spid="_x0000_s1037" style="position:absolute;left:3366;width:100943;height:60597" coordorigin="3366" coordsize="100943,60597" o:gfxdata="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">
-                            <v:line id="Straight Connector 5" o:spid="_x0000_s1038" style="position:absolute;flip:x;visibility:visible;mso-wrap-style:square" from="102549,0" to="102924,60597" o:connectortype="straight" o:gfxdata="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" strokecolor="black [3213]" strokeweight="1.5pt">
+                          <v:group id="组合 87" o:spid="_x0000_s1038" style="position:absolute;left:3366;width:100943;height:60597" coordorigin="3366" coordsize="100943,60597" o:gfxdata="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">
+                            <v:line id="Straight Connector 5" o:spid="_x0000_s1039" style="position:absolute;flip:x;visibility:visible;mso-wrap-style:square" from="102549,0" to="102924,60597" o:connectortype="straight" o:gfxdata="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" strokecolor="black [3213]" strokeweight="1.5pt">
                               <v:stroke dashstyle="3 1"/>
                             </v:line>
-                            <v:group id="组合 90" o:spid="_x0000_s1039" style="position:absolute;left:3366;width:100943;height:59646" coordorigin="3366" coordsize="100944,59646" o:gfxdata="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">
+                            <v:group id="组合 90" o:spid="_x0000_s1040" style="position:absolute;left:3366;width:100943;height:59646" coordorigin="3366" coordsize="100944,59646" o:gfxdata="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">
                               <v:shapetype id="_x0000_t32" coordsize="21600,21600" o:spt="32" o:oned="t" path="m,l21600,21600e" filled="f">
                                 <v:path arrowok="t" fillok="f" o:connecttype="none"/>
                                 <o:lock v:ext="edit" shapetype="t"/>
                               </v:shapetype>
-                              <v:shape id="Straight Arrow Connector 1" o:spid="_x0000_s1040" type="#_x0000_t32" style="position:absolute;left:4055;width:100256;height:0;visibility:visible;mso-wrap-style:square" o:connectortype="straight" o:gfxdata="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" strokecolor="#4579b8 [3044]" strokeweight="3pt">
+                              <v:shape id="Straight Arrow Connector 1" o:spid="_x0000_s1041" type="#_x0000_t32" style="position:absolute;left:4055;width:100256;height:0;visibility:visible;mso-wrap-style:square" o:connectortype="straight" o:gfxdata="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" strokecolor="#4579b8 [3044]" strokeweight="3pt">
                                 <v:stroke startarrow="block" endarrow="block"/>
                               </v:shape>
-                              <v:shape id="Straight Arrow Connector 2" o:spid="_x0000_s1041" type="#_x0000_t32" style="position:absolute;left:3366;top:1545;width:0;height:58101;visibility:visible;mso-wrap-style:square" o:connectortype="straight" o:gfxdata="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" strokecolor="#4579b8 [3044]" strokeweight="3pt">
+                              <v:shape id="Straight Arrow Connector 2" o:spid="_x0000_s1042" type="#_x0000_t32" style="position:absolute;left:3366;top:1545;width:0;height:58101;visibility:visible;mso-wrap-style:square" o:connectortype="straight" o:gfxdata="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" strokecolor="#4579b8 [3044]" strokeweight="3pt">
                                 <v:stroke startarrow="block" endarrow="block"/>
                               </v:shape>
-                              <v:line id="Straight Connector 3" o:spid="_x0000_s1042" style="position:absolute;visibility:visible;mso-wrap-style:square" from="4055,5852" to="103866,5852" o:connectortype="straight" o:gfxdata="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" strokecolor="#365f91 [2404]" strokeweight="2.25pt"/>
-                              <v:shape id="Text Box 7" o:spid="_x0000_s1043" type="#_x0000_t202" style="position:absolute;left:13134;top:693;width:22726;height:4657;visibility:visible;mso-wrap-style:square;v-text-anchor:top" o:gfxdata="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" filled="f" stroked="f" strokeweight=".5pt">
+                              <v:line id="Straight Connector 3" o:spid="_x0000_s1043" style="position:absolute;visibility:visible;mso-wrap-style:square" from="4055,5852" to="103866,5852" o:connectortype="straight" o:gfxdata="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" strokecolor="#365f91 [2404]" strokeweight="2.25pt"/>
+                              <v:shape id="Text Box 7" o:spid="_x0000_s1044" type="#_x0000_t202" style="position:absolute;left:13134;top:693;width:22726;height:4657;visibility:visible;mso-wrap-style:square;v-text-anchor:top" o:gfxdata="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" filled="f" stroked="f" strokeweight=".5pt">
                                 <v:textbox>
                                   <w:txbxContent>
                                     <w:p>
@@ -1816,7 +2126,7 @@
                             </v:group>
                           </v:group>
                         </v:group>
-                        <v:shape id="_x0000_s1044" type="#_x0000_t202" style="position:absolute;left:46773;top:7047;width:11257;height:19557;visibility:visible;mso-wrap-style:square;v-text-anchor:top" o:gfxdata="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" fillcolor="#daeef3 [664]" strokecolor="black [3213]" strokeweight="1pt">
+                        <v:shape id="_x0000_s1045" type="#_x0000_t202" style="position:absolute;left:46773;top:7047;width:11257;height:19557;visibility:visible;mso-wrap-style:square;v-text-anchor:top" o:gfxdata="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" fillcolor="#daeef3 [664]" strokecolor="black [3213]" strokeweight="1pt">
                           <v:textbox>
                             <w:txbxContent>
                               <w:p>
@@ -1930,7 +2240,7 @@
                             </w:txbxContent>
                           </v:textbox>
                         </v:shape>
-                        <v:shape id="_x0000_s1045" type="#_x0000_t202" style="position:absolute;left:18652;top:29617;width:11839;height:15243;visibility:visible;mso-wrap-style:square;v-text-anchor:top" o:gfxdata="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" fillcolor="#daeef3 [664]" strokecolor="black [3213]" strokeweight="1pt">
+                        <v:shape id="_x0000_s1046" type="#_x0000_t202" style="position:absolute;left:18652;top:29617;width:11839;height:15243;visibility:visible;mso-wrap-style:square;v-text-anchor:top" o:gfxdata="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" fillcolor="#daeef3 [664]" strokecolor="black [3213]" strokeweight="1pt">
                           <v:textbox>
                             <w:txbxContent>
                               <w:p>
@@ -2049,7 +2359,7 @@
                             </w:txbxContent>
                           </v:textbox>
                         </v:shape>
-                        <v:shape id="_x0000_s1046" type="#_x0000_t202" style="position:absolute;left:4694;top:6745;width:11849;height:20716;visibility:visible;mso-wrap-style:square;v-text-anchor:top" o:gfxdata="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" fillcolor="#daeef3 [664]" strokecolor="black [3213]" strokeweight="1pt">
+                        <v:shape id="_x0000_s1047" type="#_x0000_t202" style="position:absolute;left:4694;top:6745;width:11849;height:20716;visibility:visible;mso-wrap-style:square;v-text-anchor:top" o:gfxdata="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" fillcolor="#daeef3 [664]" strokecolor="black [3213]" strokeweight="1pt">
                           <v:textbox>
                             <w:txbxContent>
                               <w:p>
@@ -2108,7 +2418,7 @@
                         </v:shape>
                       </v:group>
                     </v:group>
-                    <v:shape id="文本框 4" o:spid="_x0000_s1047" type="#_x0000_t202" style="position:absolute;left:-438;top:25727;width:4767;height:8744;visibility:visible;mso-wrap-style:square;v-text-anchor:top" o:gfxdata="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" filled="f" stroked="f" strokeweight=".5pt">
+                    <v:shape id="文本框 4" o:spid="_x0000_s1048" type="#_x0000_t202" style="position:absolute;left:-438;top:25727;width:4767;height:8744;visibility:visible;mso-wrap-style:square;v-text-anchor:top" o:gfxdata="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" filled="f" stroked="f" strokeweight=".5pt">
                       <v:textbox style="layout-flow:vertical;mso-layout-flow-alt:bottom-to-top">
                         <w:txbxContent>
                           <w:p>
@@ -2131,7 +2441,7 @@
                       </v:textbox>
                     </v:shape>
                   </v:group>
-                  <v:shape id="文本框 6" o:spid="_x0000_s1048" type="#_x0000_t202" style="position:absolute;top:4850;width:5459;height:4055;visibility:visible;mso-wrap-style:square;v-text-anchor:top" o:gfxdata="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" filled="f" stroked="f" strokeweight=".5pt">
+                  <v:shape id="文本框 6" o:spid="_x0000_s1049" type="#_x0000_t202" style="position:absolute;top:4850;width:5459;height:4055;visibility:visible;mso-wrap-style:square;v-text-anchor:top" o:gfxdata="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" filled="f" stroked="f" strokeweight=".5pt">
                     <v:textbox>
                       <w:txbxContent>
                         <w:p>
@@ -2152,7 +2462,7 @@
                       </w:txbxContent>
                     </v:textbox>
                   </v:shape>
-                  <v:shape id="文本框 7" o:spid="_x0000_s1049" type="#_x0000_t202" style="position:absolute;left:117;top:55308;width:5460;height:4055;visibility:visible;mso-wrap-style:square;v-text-anchor:top" o:gfxdata="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" filled="f" stroked="f" strokeweight=".5pt">
+                  <v:shape id="文本框 7" o:spid="_x0000_s1050" type="#_x0000_t202" style="position:absolute;left:117;top:55308;width:5460;height:4055;visibility:visible;mso-wrap-style:square;v-text-anchor:top" o:gfxdata="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" filled="f" stroked="f" strokeweight=".5pt">
                     <v:textbox>
                       <w:txbxContent>
                         <w:p>
@@ -2174,7 +2484,7 @@
                     </v:textbox>
                   </v:shape>
                 </v:group>
-                <v:shape id="文本框 9" o:spid="_x0000_s1050" type="#_x0000_t202" style="position:absolute;left:33798;top:-1390;width:51547;height:4411;visibility:visible;mso-wrap-style:square;v-text-anchor:top" o:gfxdata="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" filled="f" stroked="f" strokeweight=".5pt">
+                <v:shape id="文本框 9" o:spid="_x0000_s1051" type="#_x0000_t202" style="position:absolute;left:33798;top:-1390;width:51547;height:4411;visibility:visible;mso-wrap-style:square;v-text-anchor:top" o:gfxdata="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" filled="f" stroked="f" strokeweight=".5pt">
                   <v:textbox>
                     <w:txbxContent>
                       <w:p>
@@ -2402,7 +2712,7 @@
           </mc:Choice>
           <mc:Fallback>
             <w:pict>
-              <v:shape w14:anchorId="39F8F762" id="Text Box 10" o:spid="_x0000_s1051" type="#_x0000_t202" style="position:absolute;margin-left:522.65pt;margin-top:378.1pt;width:138.8pt;height:99.05pt;z-index:251636224;visibility:visible;mso-wrap-style:square;mso-width-percent:0;mso-height-percent:0;mso-wrap-distance-left:9pt;mso-wrap-distance-top:0;mso-wrap-distance-right:9pt;mso-wrap-distance-bottom:0;mso-position-horizontal:absolute;mso-position-horizontal-relative:text;mso-position-vertical:absolute;mso-position-vertical-relative:text;mso-width-percent:0;mso-height-percent:0;mso-width-relative:margin;mso-height-relative:margin;v-text-anchor:top" o:gfxdata="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" fillcolor="#daeef3 [664]" strokecolor="black [3213]" strokeweight="1pt">
+              <v:shape w14:anchorId="39F8F762" id="_x0000_s1052" type="#_x0000_t202" style="position:absolute;margin-left:522.65pt;margin-top:378.1pt;width:138.8pt;height:99.05pt;z-index:251636224;visibility:visible;mso-wrap-style:square;mso-width-percent:0;mso-height-percent:0;mso-wrap-distance-left:9pt;mso-wrap-distance-top:0;mso-wrap-distance-right:9pt;mso-wrap-distance-bottom:0;mso-position-horizontal:absolute;mso-position-horizontal-relative:text;mso-position-vertical:absolute;mso-position-vertical-relative:text;mso-width-percent:0;mso-height-percent:0;mso-width-relative:margin;mso-height-relative:margin;v-text-anchor:top" o:gfxdata="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" fillcolor="#daeef3 [664]" strokecolor="black [3213]" strokeweight="1pt">
                 <v:textbox>
                   <w:txbxContent>
                     <w:p>
@@ -2721,7 +3031,7 @@
           </mc:Choice>
           <mc:Fallback>
             <w:pict>
-              <v:shape w14:anchorId="41FA5C1D" id="_x0000_s1052" type="#_x0000_t202" style="position:absolute;margin-left:488.05pt;margin-top:247.9pt;width:120.4pt;height:101.4pt;z-index:251670016;visibility:visible;mso-wrap-style:square;mso-width-percent:0;mso-height-percent:0;mso-wrap-distance-left:9pt;mso-wrap-distance-top:0;mso-wrap-distance-right:9pt;mso-wrap-distance-bottom:0;mso-position-horizontal:absolute;mso-position-horizontal-relative:text;mso-position-vertical:absolute;mso-position-vertical-relative:text;mso-width-percent:0;mso-height-percent:0;mso-width-relative:margin;mso-height-relative:margin;v-text-anchor:top" o:gfxdata="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" fillcolor="#daeef3 [664]" strokecolor="black [3213]" strokeweight="1pt">
+              <v:shape w14:anchorId="41FA5C1D" id="_x0000_s1053" type="#_x0000_t202" style="position:absolute;margin-left:488.05pt;margin-top:247.9pt;width:120.4pt;height:101.4pt;z-index:251670016;visibility:visible;mso-wrap-style:square;mso-width-percent:0;mso-height-percent:0;mso-wrap-distance-left:9pt;mso-wrap-distance-top:0;mso-wrap-distance-right:9pt;mso-wrap-distance-bottom:0;mso-position-horizontal:absolute;mso-position-horizontal-relative:text;mso-position-vertical:absolute;mso-position-vertical-relative:text;mso-width-percent:0;mso-height-percent:0;mso-width-relative:margin;mso-height-relative:margin;v-text-anchor:top" o:gfxdata="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" fillcolor="#daeef3 [664]" strokecolor="black [3213]" strokeweight="1pt">
                 <v:textbox>
                   <w:txbxContent>
                     <w:p>
@@ -3041,7 +3351,7 @@
           </mc:Choice>
           <mc:Fallback>
             <w:pict>
-              <v:shape w14:anchorId="39F8F762" id="_x0000_s1053" type="#_x0000_t202" style="position:absolute;margin-left:353.9pt;margin-top:247.35pt;width:123.85pt;height:119.25pt;z-index:251615744;visibility:visible;mso-wrap-style:square;mso-width-percent:0;mso-height-percent:0;mso-wrap-distance-left:9pt;mso-wrap-distance-top:0;mso-wrap-distance-right:9pt;mso-wrap-distance-bottom:0;mso-position-horizontal:absolute;mso-position-horizontal-relative:text;mso-position-vertical:absolute;mso-position-vertical-relative:text;mso-width-percent:0;mso-height-percent:0;mso-width-relative:margin;mso-height-relative:margin;v-text-anchor:top" o:gfxdata="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" fillcolor="#daeef3 [664]" strokecolor="black [3213]" strokeweight="1pt">
+              <v:shape w14:anchorId="39F8F762" id="_x0000_s1054" type="#_x0000_t202" style="position:absolute;margin-left:353.9pt;margin-top:247.35pt;width:123.85pt;height:119.25pt;z-index:251615744;visibility:visible;mso-wrap-style:square;mso-width-percent:0;mso-height-percent:0;mso-wrap-distance-left:9pt;mso-wrap-distance-top:0;mso-wrap-distance-right:9pt;mso-wrap-distance-bottom:0;mso-position-horizontal:absolute;mso-position-horizontal-relative:text;mso-position-vertical:absolute;mso-position-vertical-relative:text;mso-width-percent:0;mso-height-percent:0;mso-width-relative:margin;mso-height-relative:margin;v-text-anchor:top" o:gfxdata="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" fillcolor="#daeef3 [664]" strokecolor="black [3213]" strokeweight="1pt">
                 <v:textbox>
                   <w:txbxContent>
                     <w:p>
@@ -3348,7 +3658,7 @@
           </mc:Choice>
           <mc:Fallback>
             <w:pict>
-              <v:shape w14:anchorId="7A3D2647" id="Text Box 13" o:spid="_x0000_s1054" type="#_x0000_t202" style="position:absolute;margin-left:235.75pt;margin-top:260pt;width:92.25pt;height:143.9pt;z-index:251522560;visibility:visible;mso-wrap-style:square;mso-wrap-distance-left:9pt;mso-wrap-distance-top:0;mso-wrap-distance-right:9pt;mso-wrap-distance-bottom:0;mso-position-horizontal:absolute;mso-position-horizontal-relative:text;mso-position-vertical:absolute;mso-position-vertical-relative:text;v-text-anchor:top" o:gfxdata="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" fillcolor="#daeef3 [664]" strokecolor="black [3213]" strokeweight="1pt">
+              <v:shape w14:anchorId="7A3D2647" id="Text Box 13" o:spid="_x0000_s1055" type="#_x0000_t202" style="position:absolute;margin-left:235.75pt;margin-top:260pt;width:92.25pt;height:143.9pt;z-index:251522560;visibility:visible;mso-wrap-style:square;mso-wrap-distance-left:9pt;mso-wrap-distance-top:0;mso-wrap-distance-right:9pt;mso-wrap-distance-bottom:0;mso-position-horizontal:absolute;mso-position-horizontal-relative:text;mso-position-vertical:absolute;mso-position-vertical-relative:text;v-text-anchor:top" o:gfxdata="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" fillcolor="#daeef3 [664]" strokecolor="black [3213]" strokeweight="1pt">
                 <v:textbox>
                   <w:txbxContent>
                     <w:p>
@@ -3634,7 +3944,7 @@
           </mc:Choice>
           <mc:Fallback>
             <w:pict>
-              <v:shape w14:anchorId="41FA5C1D" id="_x0000_s1055" type="#_x0000_t202" style="position:absolute;margin-left:353.1pt;margin-top:378.65pt;width:153.2pt;height:99.05pt;z-index:251688448;visibility:visible;mso-wrap-style:square;mso-width-percent:0;mso-height-percent:0;mso-wrap-distance-left:9pt;mso-wrap-distance-top:0;mso-wrap-distance-right:9pt;mso-wrap-distance-bottom:0;mso-position-horizontal:absolute;mso-position-horizontal-relative:text;mso-position-vertical:absolute;mso-position-vertical-relative:text;mso-width-percent:0;mso-height-percent:0;mso-width-relative:margin;mso-height-relative:margin;v-text-anchor:top" o:gfxdata="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" fillcolor="#daeef3 [664]" strokecolor="black [3213]" strokeweight="1pt">
+              <v:shape w14:anchorId="41FA5C1D" id="_x0000_s1056" type="#_x0000_t202" style="position:absolute;margin-left:353.1pt;margin-top:378.65pt;width:153.2pt;height:99.05pt;z-index:251688448;visibility:visible;mso-wrap-style:square;mso-width-percent:0;mso-height-percent:0;mso-wrap-distance-left:9pt;mso-wrap-distance-top:0;mso-wrap-distance-right:9pt;mso-wrap-distance-bottom:0;mso-position-horizontal:absolute;mso-position-horizontal-relative:text;mso-position-vertical:absolute;mso-position-vertical-relative:text;mso-width-percent:0;mso-height-percent:0;mso-width-relative:margin;mso-height-relative:margin;v-text-anchor:top" o:gfxdata="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" fillcolor="#daeef3 [664]" strokecolor="black [3213]" strokeweight="1pt">
                 <v:textbox>
                   <w:txbxContent>
                     <w:p>
@@ -3926,7 +4236,7 @@
           </mc:Choice>
           <mc:Fallback>
             <w:pict>
-              <v:shape w14:anchorId="39F8F762" id="_x0000_s1056" type="#_x0000_t202" style="position:absolute;margin-left:671.35pt;margin-top:83.8pt;width:110.6pt;height:135.35pt;z-index:251590144;visibility:visible;mso-wrap-style:square;mso-width-percent:0;mso-height-percent:0;mso-wrap-distance-left:9pt;mso-wrap-distance-top:0;mso-wrap-distance-right:9pt;mso-wrap-distance-bottom:0;mso-position-horizontal:absolute;mso-position-horizontal-relative:text;mso-position-vertical:absolute;mso-position-vertical-relative:text;mso-width-percent:0;mso-height-percent:0;mso-width-relative:margin;mso-height-relative:margin;v-text-anchor:top" o:gfxdata="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" fillcolor="#daeef3 [664]" strokecolor="black [3213]" strokeweight="1pt">
+              <v:shape w14:anchorId="39F8F762" id="_x0000_s1057" type="#_x0000_t202" style="position:absolute;margin-left:671.35pt;margin-top:83.8pt;width:110.6pt;height:135.35pt;z-index:251590144;visibility:visible;mso-wrap-style:square;mso-width-percent:0;mso-height-percent:0;mso-wrap-distance-left:9pt;mso-wrap-distance-top:0;mso-wrap-distance-right:9pt;mso-wrap-distance-bottom:0;mso-position-horizontal:absolute;mso-position-horizontal-relative:text;mso-position-vertical:absolute;mso-position-vertical-relative:text;mso-width-percent:0;mso-height-percent:0;mso-width-relative:margin;mso-height-relative:margin;v-text-anchor:top" o:gfxdata="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" fillcolor="#daeef3 [664]" strokecolor="black [3213]" strokeweight="1pt">
                 <v:textbox>
                   <w:txbxContent>
                     <w:p>
@@ -4133,6 +4443,7 @@
                               </w:rPr>
                               <w:t>4</w:t>
                             </w:r>
+                            <w:bookmarkStart w:id="0" w:name="_GoBack"/>
                           </w:p>
                           <w:p>
                             <w:pPr>
@@ -4214,6 +4525,7 @@
                               </w:rPr>
                               <w:t xml:space="preserve">     Imp: H</w:t>
                             </w:r>
+                            <w:bookmarkEnd w:id="0"/>
                           </w:p>
                         </w:txbxContent>
                       </wps:txbx>
@@ -4237,7 +4549,7 @@
           </mc:Choice>
           <mc:Fallback>
             <w:pict>
-              <v:shape w14:anchorId="39F8F762" id="_x0000_s1057" type="#_x0000_t202" style="position:absolute;margin-left:551.5pt;margin-top:83.25pt;width:108.85pt;height:135.35pt;z-index:251567616;visibility:visible;mso-wrap-style:square;mso-width-percent:0;mso-height-percent:0;mso-wrap-distance-left:9pt;mso-wrap-distance-top:0;mso-wrap-distance-right:9pt;mso-wrap-distance-bottom:0;mso-position-horizontal:absolute;mso-position-horizontal-relative:text;mso-position-vertical:absolute;mso-position-vertical-relative:text;mso-width-percent:0;mso-height-percent:0;mso-width-relative:margin;mso-height-relative:margin;v-text-anchor:top" o:gfxdata="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" fillcolor="#daeef3 [664]" strokecolor="black [3213]" strokeweight="1pt">
+              <v:shape w14:anchorId="39F8F762" id="_x0000_s1058" type="#_x0000_t202" style="position:absolute;margin-left:551.5pt;margin-top:83.25pt;width:108.85pt;height:135.35pt;z-index:251567616;visibility:visible;mso-wrap-style:square;mso-width-percent:0;mso-height-percent:0;mso-wrap-distance-left:9pt;mso-wrap-distance-top:0;mso-wrap-distance-right:9pt;mso-wrap-distance-bottom:0;mso-position-horizontal:absolute;mso-position-horizontal-relative:text;mso-position-vertical:absolute;mso-position-vertical-relative:text;mso-width-percent:0;mso-height-percent:0;mso-width-relative:margin;mso-height-relative:margin;v-text-anchor:top" o:gfxdata="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" fillcolor="#daeef3 [664]" strokecolor="black [3213]" strokeweight="1pt">
                 <v:textbox>
                   <w:txbxContent>
                     <w:p>
@@ -4263,6 +4575,7 @@
                         </w:rPr>
                         <w:t>4</w:t>
                       </w:r>
+                      <w:bookmarkStart w:id="1" w:name="_GoBack"/>
                     </w:p>
                     <w:p>
                       <w:pPr>
@@ -4344,299 +4657,7 @@
                         </w:rPr>
                         <w:t xml:space="preserve">     Imp: H</w:t>
                       </w:r>
-                    </w:p>
-                  </w:txbxContent>
-                </v:textbox>
-              </v:shape>
-            </w:pict>
-          </mc:Fallback>
-        </mc:AlternateContent>
-      </w:r>
-      <w:r>
-        <w:rPr>
-          <w:noProof/>
-          <w:lang w:val="en-AU"/>
-        </w:rPr>
-        <mc:AlternateContent>
-          <mc:Choice Requires="wps">
-            <w:drawing>
-              <wp:anchor distT="0" distB="0" distL="114300" distR="114300" simplePos="0" relativeHeight="251545088" behindDoc="0" locked="0" layoutInCell="1" allowOverlap="1" wp14:anchorId="5B6E5E99" wp14:editId="342FF0DE">
-                <wp:simplePos x="0" y="0"/>
-                <wp:positionH relativeFrom="column">
-                  <wp:posOffset>5731459</wp:posOffset>
-                </wp:positionH>
-                <wp:positionV relativeFrom="paragraph">
-                  <wp:posOffset>1064363</wp:posOffset>
-                </wp:positionV>
-                <wp:extent cx="1125220" cy="1711756"/>
-                <wp:effectExtent l="0" t="0" r="17780" b="22225"/>
-                <wp:wrapNone/>
-                <wp:docPr id="41" name="Text Box 10"/>
-                <wp:cNvGraphicFramePr/>
-                <a:graphic xmlns:a="http://schemas.openxmlformats.org/drawingml/2006/main">
-                  <a:graphicData uri="http://schemas.microsoft.com/office/word/2010/wordprocessingShape">
-                    <wps:wsp>
-                      <wps:cNvSpPr txBox="1"/>
-                      <wps:spPr>
-                        <a:xfrm>
-                          <a:off x="0" y="0"/>
-                          <a:ext cx="1125220" cy="1711756"/>
-                        </a:xfrm>
-                        <a:prstGeom prst="rect">
-                          <a:avLst/>
-                        </a:prstGeom>
-                        <a:solidFill>
-                          <a:schemeClr val="accent5">
-                            <a:lumMod val="20000"/>
-                            <a:lumOff val="80000"/>
-                          </a:schemeClr>
-                        </a:solidFill>
-                        <a:ln w="12700">
-                          <a:solidFill>
-                            <a:schemeClr val="tx1"/>
-                          </a:solidFill>
-                        </a:ln>
-                        <a:effectLst/>
-                      </wps:spPr>
-                      <wps:style>
-                        <a:lnRef idx="0">
-                          <a:schemeClr val="accent1"/>
-                        </a:lnRef>
-                        <a:fillRef idx="0">
-                          <a:schemeClr val="accent1"/>
-                        </a:fillRef>
-                        <a:effectRef idx="0">
-                          <a:schemeClr val="accent1"/>
-                        </a:effectRef>
-                        <a:fontRef idx="minor">
-                          <a:schemeClr val="dk1"/>
-                        </a:fontRef>
-                      </wps:style>
-                      <wps:txbx>
-                        <w:txbxContent>
-                          <w:p>
-                            <w:pPr>
-                              <w:spacing w:line="240" w:lineRule="auto"/>
-                              <w:jc w:val="center"/>
-                              <w:rPr>
-                                <w:b/>
-                                <w:sz w:val="18"/>
-                              </w:rPr>
-                            </w:pPr>
-                            <w:r>
-                              <w:rPr>
-                                <w:b/>
-                                <w:sz w:val="18"/>
-                              </w:rPr>
-                              <w:t>User story #20</w:t>
-                            </w:r>
-                            <w:r>
-                              <w:rPr>
-                                <w:b/>
-                                <w:sz w:val="18"/>
-                              </w:rPr>
-                              <w:t>2</w:t>
-                            </w:r>
-                          </w:p>
-                          <w:p>
-                            <w:pPr>
-                              <w:spacing w:line="240" w:lineRule="auto"/>
-                              <w:rPr>
-                                <w:rFonts w:ascii="Arial" w:hAnsi="Arial" w:cs="Arial"/>
-                                <w:sz w:val="16"/>
-                              </w:rPr>
-                            </w:pPr>
-                            <w:r>
-                              <w:rPr>
-                                <w:rFonts w:ascii="Arial" w:hAnsi="Arial" w:cs="Arial"/>
-                                <w:sz w:val="16"/>
-                              </w:rPr>
-                              <w:t xml:space="preserve">As </w:t>
-                            </w:r>
-                            <w:r>
-                              <w:rPr>
-                                <w:rFonts w:ascii="Arial" w:hAnsi="Arial" w:cs="Arial"/>
-                                <w:sz w:val="16"/>
-                              </w:rPr>
-                              <w:t>a student</w:t>
-                            </w:r>
-                            <w:r>
-                              <w:rPr>
-                                <w:rFonts w:ascii="Arial" w:hAnsi="Arial" w:cs="Arial"/>
-                                <w:sz w:val="16"/>
-                              </w:rPr>
-                              <w:t xml:space="preserve">, I want </w:t>
-                            </w:r>
-                            <w:r>
-                              <w:rPr>
-                                <w:rFonts w:ascii="Arial" w:hAnsi="Arial" w:cs="Arial"/>
-                                <w:sz w:val="16"/>
-                              </w:rPr>
-                              <w:t>submit the application</w:t>
-                            </w:r>
-                            <w:r>
-                              <w:rPr>
-                                <w:rFonts w:ascii="Arial" w:hAnsi="Arial" w:cs="Arial"/>
-                                <w:sz w:val="16"/>
-                              </w:rPr>
-                              <w:t xml:space="preserve"> so that </w:t>
-                            </w:r>
-                            <w:r>
-                              <w:rPr>
-                                <w:rFonts w:ascii="Arial" w:hAnsi="Arial" w:cs="Arial"/>
-                                <w:sz w:val="16"/>
-                              </w:rPr>
-                              <w:t>I can apply for loan help online.</w:t>
-                            </w:r>
-                          </w:p>
-                          <w:p>
-                            <w:pPr>
-                              <w:spacing w:line="240" w:lineRule="auto"/>
-                              <w:rPr>
-                                <w:sz w:val="16"/>
-                              </w:rPr>
-                            </w:pPr>
-                            <w:r>
-                              <w:rPr>
-                                <w:sz w:val="16"/>
-                              </w:rPr>
-                              <w:t xml:space="preserve">Est: </w:t>
-                            </w:r>
-                            <w:r>
-                              <w:rPr>
-                                <w:sz w:val="16"/>
-                              </w:rPr>
-                              <w:t xml:space="preserve"> 1</w:t>
-                            </w:r>
-                            <w:r>
-                              <w:rPr>
-                                <w:sz w:val="16"/>
-                              </w:rPr>
-                              <w:t xml:space="preserve">     Imp: H</w:t>
-                            </w:r>
-                          </w:p>
-                        </w:txbxContent>
-                      </wps:txbx>
-                      <wps:bodyPr rot="0" spcFirstLastPara="0" vert="horz" wrap="square" lIns="91440" tIns="45720" rIns="91440" bIns="45720" numCol="1" spcCol="0" rtlCol="0" fromWordArt="0" anchor="t" anchorCtr="0" forceAA="0" compatLnSpc="1">
-                        <a:prstTxWarp prst="textNoShape">
-                          <a:avLst/>
-                        </a:prstTxWarp>
-                        <a:noAutofit/>
-                      </wps:bodyPr>
-                    </wps:wsp>
-                  </a:graphicData>
-                </a:graphic>
-                <wp14:sizeRelV relativeFrom="margin">
-                  <wp14:pctHeight>0</wp14:pctHeight>
-                </wp14:sizeRelV>
-              </wp:anchor>
-            </w:drawing>
-          </mc:Choice>
-          <mc:Fallback>
-            <w:pict>
-              <v:shape w14:anchorId="5B6E5E99" id="_x0000_s1058" type="#_x0000_t202" style="position:absolute;margin-left:451.3pt;margin-top:83.8pt;width:88.6pt;height:134.8pt;z-index:251545088;visibility:visible;mso-wrap-style:square;mso-height-percent:0;mso-wrap-distance-left:9pt;mso-wrap-distance-top:0;mso-wrap-distance-right:9pt;mso-wrap-distance-bottom:0;mso-position-horizontal:absolute;mso-position-horizontal-relative:text;mso-position-vertical:absolute;mso-position-vertical-relative:text;mso-height-percent:0;mso-height-relative:margin;v-text-anchor:top" o:gfxdata="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" fillcolor="#daeef3 [664]" strokecolor="black [3213]" strokeweight="1pt">
-                <v:textbox>
-                  <w:txbxContent>
-                    <w:p>
-                      <w:pPr>
-                        <w:spacing w:line="240" w:lineRule="auto"/>
-                        <w:jc w:val="center"/>
-                        <w:rPr>
-                          <w:b/>
-                          <w:sz w:val="18"/>
-                        </w:rPr>
-                      </w:pPr>
-                      <w:r>
-                        <w:rPr>
-                          <w:b/>
-                          <w:sz w:val="18"/>
-                        </w:rPr>
-                        <w:t>User story #20</w:t>
-                      </w:r>
-                      <w:r>
-                        <w:rPr>
-                          <w:b/>
-                          <w:sz w:val="18"/>
-                        </w:rPr>
-                        <w:t>2</w:t>
-                      </w:r>
-                    </w:p>
-                    <w:p>
-                      <w:pPr>
-                        <w:spacing w:line="240" w:lineRule="auto"/>
-                        <w:rPr>
-                          <w:rFonts w:ascii="Arial" w:hAnsi="Arial" w:cs="Arial"/>
-                          <w:sz w:val="16"/>
-                        </w:rPr>
-                      </w:pPr>
-                      <w:r>
-                        <w:rPr>
-                          <w:rFonts w:ascii="Arial" w:hAnsi="Arial" w:cs="Arial"/>
-                          <w:sz w:val="16"/>
-                        </w:rPr>
-                        <w:t xml:space="preserve">As </w:t>
-                      </w:r>
-                      <w:r>
-                        <w:rPr>
-                          <w:rFonts w:ascii="Arial" w:hAnsi="Arial" w:cs="Arial"/>
-                          <w:sz w:val="16"/>
-                        </w:rPr>
-                        <w:t>a student</w:t>
-                      </w:r>
-                      <w:r>
-                        <w:rPr>
-                          <w:rFonts w:ascii="Arial" w:hAnsi="Arial" w:cs="Arial"/>
-                          <w:sz w:val="16"/>
-                        </w:rPr>
-                        <w:t xml:space="preserve">, I want </w:t>
-                      </w:r>
-                      <w:r>
-                        <w:rPr>
-                          <w:rFonts w:ascii="Arial" w:hAnsi="Arial" w:cs="Arial"/>
-                          <w:sz w:val="16"/>
-                        </w:rPr>
-                        <w:t>submit the application</w:t>
-                      </w:r>
-                      <w:r>
-                        <w:rPr>
-                          <w:rFonts w:ascii="Arial" w:hAnsi="Arial" w:cs="Arial"/>
-                          <w:sz w:val="16"/>
-                        </w:rPr>
-                        <w:t xml:space="preserve"> so that </w:t>
-                      </w:r>
-                      <w:r>
-                        <w:rPr>
-                          <w:rFonts w:ascii="Arial" w:hAnsi="Arial" w:cs="Arial"/>
-                          <w:sz w:val="16"/>
-                        </w:rPr>
-                        <w:t>I can apply for loan help online.</w:t>
-                      </w:r>
-                    </w:p>
-                    <w:p>
-                      <w:pPr>
-                        <w:spacing w:line="240" w:lineRule="auto"/>
-                        <w:rPr>
-                          <w:sz w:val="16"/>
-                        </w:rPr>
-                      </w:pPr>
-                      <w:r>
-                        <w:rPr>
-                          <w:sz w:val="16"/>
-                        </w:rPr>
-                        <w:t xml:space="preserve">Est: </w:t>
-                      </w:r>
-                      <w:r>
-                        <w:rPr>
-                          <w:sz w:val="16"/>
-                        </w:rPr>
-                        <w:t xml:space="preserve"> 1</w:t>
-                      </w:r>
-                      <w:r>
-                        <w:rPr>
-                          <w:sz w:val="16"/>
-                        </w:rPr>
-                        <w:t xml:space="preserve">     Imp: H</w:t>
-                      </w:r>
+                      <w:bookmarkEnd w:id="1"/>
                     </w:p>
                   </w:txbxContent>
                 </v:textbox>
@@ -5457,7 +5478,7 @@
           </mc:Choice>
           <mc:Fallback>
             <w:pict>
-              <v:line w14:anchorId="4C54060C" id="Straight Connector 6" o:spid="_x0000_s1026" style="position:absolute;z-index:251722240;visibility:visible;mso-wrap-style:square;mso-width-percent:0;mso-height-percent:0;mso-wrap-distance-left:9pt;mso-wrap-distance-top:0;mso-wrap-distance-right:9pt;mso-wrap-distance-bottom:0;mso-position-horizontal:absolute;mso-position-horizontal-relative:text;mso-position-vertical:absolute;mso-position-vertical-relative:text;mso-width-percent:0;mso-height-percent:0;mso-width-relative:margin;mso-height-relative:margin" from="532.5pt,46.35pt" to="532.5pt,548.05pt" o:gfxdata="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" strokecolor="black [3213]" strokeweight="1.5pt">
+              <v:line w14:anchorId="4105575D" id="Straight Connector 6" o:spid="_x0000_s1026" style="position:absolute;z-index:251722240;visibility:visible;mso-wrap-style:square;mso-width-percent:0;mso-height-percent:0;mso-wrap-distance-left:9pt;mso-wrap-distance-top:0;mso-wrap-distance-right:9pt;mso-wrap-distance-bottom:0;mso-position-horizontal:absolute;mso-position-horizontal-relative:text;mso-position-vertical:absolute;mso-position-vertical-relative:text;mso-width-percent:0;mso-height-percent:0;mso-width-relative:margin;mso-height-relative:margin" from="532.5pt,46.35pt" to="532.5pt,548.05pt" o:gfxdata="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" strokecolor="black [3213]" strokeweight="1.5pt">
                 <v:stroke dashstyle="3 1"/>
               </v:line>
             </w:pict>
@@ -9266,8 +9287,6 @@
     <w:p/>
     <w:p/>
     <w:p>
-      <w:bookmarkStart w:id="0" w:name="_GoBack"/>
-      <w:bookmarkEnd w:id="0"/>
       <w:r>
         <w:rPr>
           <w:noProof/>

</xml_diff>